<commit_message>
outline the model structure, rename files, collect testing data
</commit_message>
<xml_diff>
--- a/20200522/書面.docx
+++ b/20200522/書面.docx
@@ -6,9 +6,6 @@
       <w:pPr>
         <w:spacing w:before="440" w:after="360"/>
         <w:ind w:firstLineChars="0" w:firstLine="0"/>
-        <w:rPr>
-          <w:rFonts w:hint="eastAsia"/>
-        </w:rPr>
       </w:pPr>
       <w:proofErr w:type="spellStart"/>
       <w:r>
@@ -72,9 +69,6 @@
       <w:pPr>
         <w:spacing w:before="440" w:after="360"/>
         <w:ind w:firstLineChars="0" w:firstLine="0"/>
-        <w:rPr>
-          <w:rFonts w:hint="eastAsia"/>
-        </w:rPr>
       </w:pPr>
       <w:r>
         <w:rPr>
@@ -105,6 +99,27 @@
         <w:spacing w:before="440" w:after="360"/>
         <w:ind w:firstLineChars="0" w:firstLine="0"/>
       </w:pPr>
+    </w:p>
+    <w:p>
+      <w:pPr>
+        <w:spacing w:before="440" w:after="360"/>
+        <w:ind w:firstLineChars="0" w:firstLine="0"/>
+      </w:pPr>
+    </w:p>
+    <w:p>
+      <w:pPr>
+        <w:spacing w:before="440" w:after="360"/>
+        <w:ind w:firstLineChars="0" w:firstLine="0"/>
+        <w:rPr>
+          <w:rFonts w:hint="eastAsia"/>
+        </w:rPr>
+      </w:pPr>
+    </w:p>
+    <w:p>
+      <w:pPr>
+        <w:spacing w:before="440" w:after="360"/>
+        <w:ind w:firstLineChars="0" w:firstLine="0"/>
+      </w:pPr>
       <w:r>
         <w:rPr>
           <w:rFonts w:hint="eastAsia"/>
@@ -116,9 +131,6 @@
       <w:pPr>
         <w:spacing w:before="440" w:after="360"/>
         <w:ind w:firstLineChars="0" w:firstLine="0"/>
-        <w:rPr>
-          <w:rFonts w:hint="eastAsia"/>
-        </w:rPr>
       </w:pPr>
       <w:r>
         <w:rPr>
@@ -179,9 +191,6 @@
       <w:pPr>
         <w:spacing w:before="440" w:after="360"/>
         <w:ind w:firstLineChars="0" w:firstLine="0"/>
-        <w:rPr>
-          <w:rFonts w:hint="eastAsia"/>
-        </w:rPr>
       </w:pPr>
       <w:r>
         <w:t>Appendix</w:t>

</xml_diff>